<commit_message>
Remove background from whitespace
</commit_message>
<xml_diff>
--- a/Jamie_Hoeks.docx
+++ b/Jamie_Hoeks.docx
@@ -2,6 +2,8 @@
 <file path=word/document.xml><?xml version="1.0" encoding="utf-8"?>
 <w:document xmlns:wpc="http://schemas.microsoft.com/office/word/2010/wordprocessingCanvas" xmlns:mc="http://schemas.openxmlformats.org/markup-compatibility/2006" xmlns:o="urn:schemas-microsoft-com:office:office" xmlns:r="http://schemas.openxmlformats.org/officeDocument/2006/relationships" xmlns:m="http://schemas.openxmlformats.org/officeDocument/2006/math" xmlns:v="urn:schemas-microsoft-com:vml" xmlns:wp14="http://schemas.microsoft.com/office/word/2010/wordprocessingDrawing" xmlns:wp="http://schemas.openxmlformats.org/drawingml/2006/wordprocessingDrawing" xmlns:w10="urn:schemas-microsoft-com:office:word" xmlns:w="http://schemas.openxmlformats.org/wordprocessingml/2006/main" xmlns:w14="http://schemas.microsoft.com/office/word/2010/wordml" xmlns:wpg="http://schemas.microsoft.com/office/word/2010/wordprocessingGroup" xmlns:wpi="http://schemas.microsoft.com/office/word/2010/wordprocessingInk" xmlns:wne="http://schemas.microsoft.com/office/word/2006/wordml" xmlns:wps="http://schemas.microsoft.com/office/word/2010/wordprocessingShape" mc:Ignorable="w14 wp14">
   <w:body>
+    <w:bookmarkStart w:id="0" w:name="_GoBack"/>
+    <w:bookmarkEnd w:id="0"/>
     <w:p>
       <w:pPr>
         <w:pStyle w:val="Heading1"/>
@@ -73,13 +75,6 @@
         </w:r>
       </w:hyperlink>
       <w:r>
-        <w:rPr>
-          <w:rFonts w:ascii="Arial" w:hAnsi="Arial" w:cs="Arial"/>
-          <w:color w:val="000000"/>
-          <w:sz w:val="21"/>
-          <w:szCs w:val="21"/>
-          <w:shd w:val="clear" w:color="auto" w:fill="F9F9F9"/>
-        </w:rPr>
         <w:t> </w:t>
       </w:r>
       <w:r>
@@ -90,13 +85,6 @@
         <w:t>·</w:t>
       </w:r>
       <w:r>
-        <w:rPr>
-          <w:rFonts w:ascii="Arial" w:hAnsi="Arial" w:cs="Arial"/>
-          <w:color w:val="000000"/>
-          <w:sz w:val="21"/>
-          <w:szCs w:val="21"/>
-          <w:shd w:val="clear" w:color="auto" w:fill="F9F9F9"/>
-        </w:rPr>
         <w:t> </w:t>
       </w:r>
       <w:hyperlink r:id="rId8" w:tooltip="GitHub page" w:history="1">
@@ -110,13 +98,6 @@
         </w:r>
       </w:hyperlink>
       <w:r>
-        <w:rPr>
-          <w:rFonts w:ascii="Arial" w:hAnsi="Arial" w:cs="Arial"/>
-          <w:color w:val="000000"/>
-          <w:sz w:val="21"/>
-          <w:szCs w:val="21"/>
-          <w:shd w:val="clear" w:color="auto" w:fill="F9F9F9"/>
-        </w:rPr>
         <w:t> </w:t>
       </w:r>
       <w:r>
@@ -127,13 +108,6 @@
         <w:t>·</w:t>
       </w:r>
       <w:r>
-        <w:rPr>
-          <w:rFonts w:ascii="Arial" w:hAnsi="Arial" w:cs="Arial"/>
-          <w:color w:val="000000"/>
-          <w:sz w:val="21"/>
-          <w:szCs w:val="21"/>
-          <w:shd w:val="clear" w:color="auto" w:fill="F9F9F9"/>
-        </w:rPr>
         <w:t> </w:t>
       </w:r>
       <w:hyperlink r:id="rId9" w:history="1">
@@ -147,13 +121,6 @@
         </w:r>
       </w:hyperlink>
       <w:r>
-        <w:rPr>
-          <w:rFonts w:ascii="Arial" w:hAnsi="Arial" w:cs="Arial"/>
-          <w:color w:val="000000"/>
-          <w:sz w:val="21"/>
-          <w:szCs w:val="21"/>
-          <w:shd w:val="clear" w:color="auto" w:fill="F9F9F9"/>
-        </w:rPr>
         <w:t> </w:t>
       </w:r>
       <w:r>
@@ -164,13 +131,6 @@
         <w:t>·</w:t>
       </w:r>
       <w:r>
-        <w:rPr>
-          <w:rFonts w:ascii="Arial" w:hAnsi="Arial" w:cs="Arial"/>
-          <w:color w:val="000000"/>
-          <w:sz w:val="21"/>
-          <w:szCs w:val="21"/>
-          <w:shd w:val="clear" w:color="auto" w:fill="F9F9F9"/>
-        </w:rPr>
         <w:t> </w:t>
       </w:r>
       <w:hyperlink r:id="rId10" w:history="1">
@@ -1523,8 +1483,6 @@
         </w:rPr>
         <w:t>Firebird</w:t>
       </w:r>
-      <w:bookmarkStart w:id="0" w:name="_GoBack"/>
-      <w:bookmarkEnd w:id="0"/>
       <w:r>
         <w:rPr>
           <w:rFonts w:eastAsia="Times New Roman"/>
@@ -2345,7 +2303,6 @@
   <w:style w:type="character" w:default="1" w:styleId="DefaultParagraphFont">
     <w:name w:val="Default Paragraph Font"/>
     <w:uiPriority w:val="1"/>
-    <w:semiHidden/>
     <w:unhideWhenUsed/>
   </w:style>
   <w:style w:type="table" w:default="1" w:styleId="TableNormal">
@@ -2754,7 +2711,6 @@
   <w:style w:type="character" w:default="1" w:styleId="DefaultParagraphFont">
     <w:name w:val="Default Paragraph Font"/>
     <w:uiPriority w:val="1"/>
-    <w:semiHidden/>
     <w:unhideWhenUsed/>
   </w:style>
   <w:style w:type="table" w:default="1" w:styleId="TableNormal">
@@ -3247,7 +3203,7 @@
 </file>
 
 <file path=customXml/itemProps1.xml><?xml version="1.0" encoding="utf-8"?>
-<ds:datastoreItem xmlns:ds="http://schemas.openxmlformats.org/officeDocument/2006/customXml" ds:itemID="{0EE5D715-A319-4A4A-8BAD-9CCA7F1DD334}">
+<ds:datastoreItem xmlns:ds="http://schemas.openxmlformats.org/officeDocument/2006/customXml" ds:itemID="{AA5EC4BC-A801-4F0B-AD5D-AFBDF56A9800}">
   <ds:schemaRefs>
     <ds:schemaRef ds:uri="http://schemas.openxmlformats.org/officeDocument/2006/bibliography"/>
   </ds:schemaRefs>

</xml_diff>

<commit_message>
Add latest copy note to docx/pdf
</commit_message>
<xml_diff>
--- a/Jamie_Hoeks.docx
+++ b/Jamie_Hoeks.docx
@@ -2,78 +2,116 @@
 <file path=word/document.xml><?xml version="1.0" encoding="utf-8"?>
 <w:document xmlns:wpc="http://schemas.microsoft.com/office/word/2010/wordprocessingCanvas" xmlns:mc="http://schemas.openxmlformats.org/markup-compatibility/2006" xmlns:o="urn:schemas-microsoft-com:office:office" xmlns:r="http://schemas.openxmlformats.org/officeDocument/2006/relationships" xmlns:m="http://schemas.openxmlformats.org/officeDocument/2006/math" xmlns:v="urn:schemas-microsoft-com:vml" xmlns:wp14="http://schemas.microsoft.com/office/word/2010/wordprocessingDrawing" xmlns:wp="http://schemas.openxmlformats.org/drawingml/2006/wordprocessingDrawing" xmlns:w10="urn:schemas-microsoft-com:office:word" xmlns:w="http://schemas.openxmlformats.org/wordprocessingml/2006/main" xmlns:w14="http://schemas.microsoft.com/office/word/2010/wordml" xmlns:wpg="http://schemas.microsoft.com/office/word/2010/wordprocessingGroup" xmlns:wpi="http://schemas.microsoft.com/office/word/2010/wordprocessingInk" xmlns:wne="http://schemas.microsoft.com/office/word/2006/wordml" xmlns:wps="http://schemas.microsoft.com/office/word/2010/wordprocessingShape" mc:Ignorable="w14 wp14">
   <w:body>
-    <w:bookmarkStart w:id="0" w:name="_GoBack"/>
-    <w:bookmarkEnd w:id="0"/>
-    <w:p>
-      <w:pPr>
-        <w:pStyle w:val="Heading1"/>
-        <w:tabs>
-          <w:tab w:val="right" w:pos="10773"/>
-        </w:tabs>
+    <w:p>
+      <w:pPr>
+        <w:spacing w:after="240"/>
         <w:divId w:val="796341585"/>
         <w:rPr>
-          <w:rFonts w:eastAsia="Times New Roman"/>
-        </w:rPr>
-      </w:pPr>
-      <w:r>
-        <w:fldChar w:fldCharType="begin"/>
-      </w:r>
-      <w:r>
-        <w:instrText xml:space="preserve"> HYPERLINK "http://skeoh.com/" \o "Homepage" </w:instrText>
-      </w:r>
-      <w:r>
-        <w:fldChar w:fldCharType="separate"/>
-      </w:r>
-      <w:r>
-        <w:rPr>
-          <w:rStyle w:val="given-name"/>
-          <w:rFonts w:eastAsia="Times New Roman"/>
-        </w:rPr>
-        <w:t>Jamie</w:t>
-      </w:r>
-      <w:r>
-        <w:rPr>
-          <w:rStyle w:val="Hyperlink"/>
-          <w:rFonts w:eastAsia="Times New Roman"/>
-          <w:color w:val="auto"/>
-        </w:rPr>
-        <w:t xml:space="preserve"> </w:t>
-      </w:r>
-      <w:r>
-        <w:rPr>
-          <w:rStyle w:val="family-name"/>
-          <w:rFonts w:eastAsia="Times New Roman"/>
-        </w:rPr>
-        <w:t>Hoeks</w:t>
-      </w:r>
-      <w:r>
-        <w:rPr>
-          <w:rStyle w:val="family-name"/>
-          <w:rFonts w:eastAsia="Times New Roman"/>
-        </w:rPr>
-        <w:fldChar w:fldCharType="end"/>
-      </w:r>
-    </w:p>
-    <w:p>
-      <w:pPr>
-        <w:tabs>
-          <w:tab w:val="right" w:pos="10773"/>
-        </w:tabs>
-        <w:divId w:val="796341585"/>
-        <w:rPr>
-          <w:rFonts w:eastAsia="Times New Roman"/>
-        </w:rPr>
-      </w:pPr>
-      <w:hyperlink r:id="rId7" w:tooltip="Send me an email" w:history="1">
+          <w:rStyle w:val="SubtleEmphasis"/>
+        </w:rPr>
+      </w:pPr>
+      <w:r>
+        <w:rPr>
+          <w:rStyle w:val="SubtleEmphasis"/>
+        </w:rPr>
+        <w:t xml:space="preserve">The latest copy of this document is available at </w:t>
+      </w:r>
+      <w:hyperlink r:id="rId7" w:history="1">
         <w:r>
           <w:rPr>
-            <w:rStyle w:val="Hyperlink"/>
-            <w:rFonts w:eastAsia="Times New Roman"/>
-            <w:color w:val="auto"/>
+            <w:rStyle w:val="SubtleEmphasis"/>
           </w:rPr>
-          <w:t>j@skeoh.com</w:t>
+          <w:t>skeoh.com/resume</w:t>
         </w:r>
       </w:hyperlink>
+    </w:p>
+    <w:bookmarkStart w:id="0" w:name="_GoBack"/>
+    <w:p>
+      <w:pPr>
+        <w:pStyle w:val="Heading1"/>
+        <w:tabs>
+          <w:tab w:val="right" w:pos="10773"/>
+        </w:tabs>
+        <w:divId w:val="796341585"/>
+        <w:rPr>
+          <w:rFonts w:eastAsia="Times New Roman"/>
+        </w:rPr>
+      </w:pPr>
+      <w:r>
+        <w:fldChar w:fldCharType="begin"/>
+      </w:r>
+      <w:r>
+        <w:instrText xml:space="preserve"> HYPERLINK "http://skeoh.com/" \o "Homepage" </w:instrText>
+      </w:r>
+      <w:r>
+        <w:fldChar w:fldCharType="separate"/>
+      </w:r>
+      <w:r>
+        <w:rPr>
+          <w:rStyle w:val="given-name"/>
+          <w:rFonts w:eastAsia="Times New Roman"/>
+        </w:rPr>
+        <w:t>Jamie</w:t>
+      </w:r>
+      <w:r>
+        <w:rPr>
+          <w:rStyle w:val="Hyperlink"/>
+          <w:rFonts w:eastAsia="Times New Roman"/>
+          <w:color w:val="auto"/>
+        </w:rPr>
+        <w:t xml:space="preserve"> </w:t>
+      </w:r>
+      <w:r>
+        <w:rPr>
+          <w:rStyle w:val="family-name"/>
+          <w:rFonts w:eastAsia="Times New Roman"/>
+        </w:rPr>
+        <w:t>Hoeks</w:t>
+      </w:r>
+      <w:r>
+        <w:rPr>
+          <w:rStyle w:val="family-name"/>
+          <w:rFonts w:eastAsia="Times New Roman"/>
+        </w:rPr>
+        <w:fldChar w:fldCharType="end"/>
+      </w:r>
+    </w:p>
+    <w:bookmarkEnd w:id="0"/>
+    <w:p>
+      <w:pPr>
+        <w:tabs>
+          <w:tab w:val="right" w:pos="10773"/>
+        </w:tabs>
+        <w:divId w:val="796341585"/>
+        <w:rPr>
+          <w:rFonts w:eastAsia="Times New Roman"/>
+        </w:rPr>
+      </w:pPr>
+      <w:r>
+        <w:fldChar w:fldCharType="begin"/>
+      </w:r>
+      <w:r>
+        <w:instrText xml:space="preserve"> HYPERLINK "mailto:j@skeoh.com" \o "Send me an email" </w:instrText>
+      </w:r>
+      <w:r>
+        <w:fldChar w:fldCharType="separate"/>
+      </w:r>
+      <w:r>
+        <w:rPr>
+          <w:rStyle w:val="Hyperlink"/>
+          <w:rFonts w:eastAsia="Times New Roman"/>
+          <w:color w:val="auto"/>
+        </w:rPr>
+        <w:t>j@skeoh.com</w:t>
+      </w:r>
+      <w:r>
+        <w:rPr>
+          <w:rStyle w:val="Hyperlink"/>
+          <w:rFonts w:eastAsia="Times New Roman"/>
+          <w:color w:val="auto"/>
+        </w:rPr>
+        <w:fldChar w:fldCharType="end"/>
+      </w:r>
       <w:r>
         <w:t> </w:t>
       </w:r>
@@ -2502,6 +2540,18 @@
       <w:contextualSpacing/>
     </w:pPr>
   </w:style>
+  <w:style w:type="character" w:styleId="SubtleEmphasis">
+    <w:name w:val="Subtle Emphasis"/>
+    <w:basedOn w:val="DefaultParagraphFont"/>
+    <w:uiPriority w:val="19"/>
+    <w:qFormat/>
+    <w:rsid w:val="0053646B"/>
+    <w:rPr>
+      <w:i/>
+      <w:iCs/>
+      <w:color w:val="808080" w:themeColor="text1" w:themeTint="7F"/>
+    </w:rPr>
+  </w:style>
 </w:styles>
 </file>
 
@@ -2909,6 +2959,18 @@
       <w:ind w:left="720"/>
       <w:contextualSpacing/>
     </w:pPr>
+  </w:style>
+  <w:style w:type="character" w:styleId="SubtleEmphasis">
+    <w:name w:val="Subtle Emphasis"/>
+    <w:basedOn w:val="DefaultParagraphFont"/>
+    <w:uiPriority w:val="19"/>
+    <w:qFormat/>
+    <w:rsid w:val="0053646B"/>
+    <w:rPr>
+      <w:i/>
+      <w:iCs/>
+      <w:color w:val="808080" w:themeColor="text1" w:themeTint="7F"/>
+    </w:rPr>
   </w:style>
 </w:styles>
 </file>
@@ -3203,7 +3265,7 @@
 </file>
 
 <file path=customXml/itemProps1.xml><?xml version="1.0" encoding="utf-8"?>
-<ds:datastoreItem xmlns:ds="http://schemas.openxmlformats.org/officeDocument/2006/customXml" ds:itemID="{AA5EC4BC-A801-4F0B-AD5D-AFBDF56A9800}">
+<ds:datastoreItem xmlns:ds="http://schemas.openxmlformats.org/officeDocument/2006/customXml" ds:itemID="{116C4896-9B60-4845-8D78-C2B7F62FD799}">
   <ds:schemaRefs>
     <ds:schemaRef ds:uri="http://schemas.openxmlformats.org/officeDocument/2006/bibliography"/>
   </ds:schemaRefs>

</xml_diff>